<commit_message>
Exercicios requisições Postman II
</commit_message>
<xml_diff>
--- a/Desenvolvimento de API/Exercicios/Atividade - Requisicoes Postman.docx
+++ b/Desenvolvimento de API/Exercicios/Atividade - Requisicoes Postman.docx
@@ -139,7 +139,14 @@
           <w:b/>
           <w:bCs/>
         </w:rPr>
-        <w:t xml:space="preserve">Autenticação </w:t>
+        <w:t>Cadastro</w:t>
+      </w:r>
+      <w:r>
+        <w:rPr>
+          <w:b/>
+          <w:bCs/>
+        </w:rPr>
+        <w:t xml:space="preserve"> </w:t>
       </w:r>
       <w:r>
         <w:rPr>
@@ -383,34 +390,109 @@
       <w:r>
         <w:t>5bWuuUyN5VipJtyTfZ8RsgpUUvSw5ZenDRbD2UhA</w:t>
       </w:r>
-      <w:r>
-        <w:br/>
-      </w:r>
-      <w:r>
-        <w:br/>
-        <w:t xml:space="preserve">Lembrando que para obter o </w:t>
-      </w:r>
-      <w:r>
-        <w:t>X-CSRF-TOKEN</w:t>
-      </w:r>
-      <w:r>
-        <w:t xml:space="preserve">, deverá ser criado uma requisição GET para o </w:t>
-      </w:r>
-      <w:proofErr w:type="spellStart"/>
-      <w:r>
-        <w:t>endpoint</w:t>
-      </w:r>
-      <w:proofErr w:type="spellEnd"/>
-      <w:r>
-        <w:t xml:space="preserve"> </w:t>
-      </w:r>
-      <w:r>
+    </w:p>
+    <w:p>
+      <w:pPr>
+        <w:spacing w:after="160" w:line="259" w:lineRule="auto"/>
         <w:rPr>
           <w:b/>
           <w:bCs/>
         </w:rPr>
-        <w:t>http://127.0.0.1:8000/api/token</w:t>
-      </w:r>
+      </w:pPr>
+      <w:r>
+        <w:br/>
+      </w:r>
+      <w:r>
+        <w:br/>
+        <w:t xml:space="preserve">Lembrando que para obter o </w:t>
+      </w:r>
+      <w:r>
+        <w:t>X-CSRF-TOKEN</w:t>
+      </w:r>
+      <w:r>
+        <w:t xml:space="preserve">, deverá ser criado uma requisição GET para o </w:t>
+      </w:r>
+      <w:proofErr w:type="spellStart"/>
+      <w:r>
+        <w:t>endpoint</w:t>
+      </w:r>
+      <w:proofErr w:type="spellEnd"/>
+      <w:r>
+        <w:t xml:space="preserve"> </w:t>
+      </w:r>
+      <w:hyperlink r:id="rId8" w:history="1">
+        <w:r>
+          <w:rPr>
+            <w:rStyle w:val="Hyperlink"/>
+            <w:b/>
+            <w:bCs/>
+          </w:rPr>
+          <w:t>http://127.0.0.1:8000/api/token</w:t>
+        </w:r>
+      </w:hyperlink>
+    </w:p>
+    <w:p>
+      <w:pPr>
+        <w:spacing w:after="160" w:line="259" w:lineRule="auto"/>
+        <w:rPr>
+          <w:b/>
+          <w:bCs/>
+        </w:rPr>
+      </w:pPr>
+    </w:p>
+    <w:p>
+      <w:pPr>
+        <w:spacing w:after="160" w:line="259" w:lineRule="auto"/>
+      </w:pPr>
+      <w:r>
+        <w:t xml:space="preserve">R - </w:t>
+      </w:r>
+      <w:r>
+        <w:br/>
+      </w:r>
+      <w:r>
+        <w:br/>
+      </w:r>
+      <w:r>
+        <w:t>{</w:t>
+      </w:r>
+    </w:p>
+    <w:p>
+      <w:pPr>
+        <w:spacing w:after="160" w:line="259" w:lineRule="auto"/>
+      </w:pPr>
+      <w:r>
+        <w:t>    "</w:t>
+      </w:r>
+      <w:proofErr w:type="spellStart"/>
+      <w:r>
+        <w:t>message</w:t>
+      </w:r>
+      <w:proofErr w:type="spellEnd"/>
+      <w:r>
+        <w:t>": "Usuário registrado com sucesso!",</w:t>
+      </w:r>
+    </w:p>
+    <w:p>
+      <w:pPr>
+        <w:spacing w:after="160" w:line="259" w:lineRule="auto"/>
+      </w:pPr>
+      <w:r>
+        <w:t>    "token": "5|C9m1jTr5utQYmL8y8zyvx7O3PqkJdeUgXUilcByH3e9e6492"</w:t>
+      </w:r>
+    </w:p>
+    <w:p>
+      <w:pPr>
+        <w:spacing w:after="160" w:line="259" w:lineRule="auto"/>
+      </w:pPr>
+      <w:r>
+        <w:t>}</w:t>
+      </w:r>
+    </w:p>
+    <w:p>
+      <w:pPr>
+        <w:spacing w:after="160" w:line="259" w:lineRule="auto"/>
+      </w:pPr>
     </w:p>
     <w:p>
       <w:pPr>
@@ -470,6 +552,54 @@
     <w:p>
       <w:pPr>
         <w:spacing w:after="160" w:line="259" w:lineRule="auto"/>
+      </w:pPr>
+      <w:r>
+        <w:t xml:space="preserve">R - </w:t>
+      </w:r>
+      <w:r>
+        <w:t>{</w:t>
+      </w:r>
+    </w:p>
+    <w:p>
+      <w:pPr>
+        <w:spacing w:after="160" w:line="259" w:lineRule="auto"/>
+      </w:pPr>
+      <w:r>
+        <w:t>    "</w:t>
+      </w:r>
+      <w:proofErr w:type="spellStart"/>
+      <w:r>
+        <w:t>message</w:t>
+      </w:r>
+      <w:proofErr w:type="spellEnd"/>
+      <w:r>
+        <w:t>": "Login realizado com sucesso!",</w:t>
+      </w:r>
+    </w:p>
+    <w:p>
+      <w:pPr>
+        <w:spacing w:after="160" w:line="259" w:lineRule="auto"/>
+      </w:pPr>
+      <w:r>
+        <w:t>    "token": "6|DcHiRO2aafcHjuoylELIOgDBsK29jFgshpvP1LnV1489ab0a"</w:t>
+      </w:r>
+    </w:p>
+    <w:p>
+      <w:pPr>
+        <w:spacing w:after="160" w:line="259" w:lineRule="auto"/>
+      </w:pPr>
+      <w:r>
+        <w:t>}</w:t>
+      </w:r>
+    </w:p>
+    <w:p>
+      <w:pPr>
+        <w:spacing w:after="160" w:line="259" w:lineRule="auto"/>
+      </w:pPr>
+    </w:p>
+    <w:p>
+      <w:pPr>
+        <w:spacing w:after="160" w:line="259" w:lineRule="auto"/>
         <w:rPr>
           <w:b/>
           <w:bCs/>
@@ -521,6 +651,392 @@
       <w:r>
         <w:t>que retorna os posts do BLOG.</w:t>
       </w:r>
+      <w:r>
+        <w:br/>
+      </w:r>
+      <w:r>
+        <w:br/>
+        <w:t>R -</w:t>
+      </w:r>
+      <w:r>
+        <w:br/>
+      </w:r>
+      <w:r>
+        <w:br/>
+      </w:r>
+      <w:r>
+        <w:t>{</w:t>
+      </w:r>
+    </w:p>
+    <w:p>
+      <w:pPr>
+        <w:spacing w:after="160" w:line="259" w:lineRule="auto"/>
+      </w:pPr>
+      <w:r>
+        <w:t>        "id": 7,</w:t>
+      </w:r>
+    </w:p>
+    <w:p>
+      <w:pPr>
+        <w:spacing w:after="160" w:line="259" w:lineRule="auto"/>
+      </w:pPr>
+      <w:r>
+        <w:t xml:space="preserve">        "titulo": "Criar </w:t>
+      </w:r>
+      <w:proofErr w:type="spellStart"/>
+      <w:r>
+        <w:t>controller</w:t>
+      </w:r>
+      <w:proofErr w:type="spellEnd"/>
+      <w:r>
+        <w:t>",</w:t>
+      </w:r>
+    </w:p>
+    <w:p>
+      <w:pPr>
+        <w:spacing w:after="160" w:line="259" w:lineRule="auto"/>
+      </w:pPr>
+      <w:r>
+        <w:t>        "</w:t>
+      </w:r>
+      <w:proofErr w:type="spellStart"/>
+      <w:r>
+        <w:t>conteudo</w:t>
+      </w:r>
+      <w:proofErr w:type="spellEnd"/>
+      <w:r>
+        <w:t xml:space="preserve">": "Para criar um </w:t>
+      </w:r>
+      <w:proofErr w:type="spellStart"/>
+      <w:r>
+        <w:t>controller</w:t>
+      </w:r>
+      <w:proofErr w:type="spellEnd"/>
+      <w:r>
+        <w:t xml:space="preserve"> novo no projeto, basta rodar o comando abaixo no </w:t>
+      </w:r>
+      <w:proofErr w:type="gramStart"/>
+      <w:r>
+        <w:t>terminal:\r\n\r\n  \r\n</w:t>
+      </w:r>
+      <w:proofErr w:type="gramEnd"/>
+      <w:r>
+        <w:t xml:space="preserve">  </w:t>
+      </w:r>
+      <w:proofErr w:type="spellStart"/>
+      <w:r>
+        <w:t>php</w:t>
+      </w:r>
+      <w:proofErr w:type="spellEnd"/>
+      <w:r>
+        <w:t xml:space="preserve"> </w:t>
+      </w:r>
+      <w:proofErr w:type="spellStart"/>
+      <w:r>
+        <w:t>artisan</w:t>
+      </w:r>
+      <w:proofErr w:type="spellEnd"/>
+      <w:r>
+        <w:t xml:space="preserve"> </w:t>
+      </w:r>
+      <w:proofErr w:type="spellStart"/>
+      <w:r>
+        <w:t>make:controller</w:t>
+      </w:r>
+      <w:proofErr w:type="spellEnd"/>
+      <w:r>
+        <w:t xml:space="preserve"> </w:t>
+      </w:r>
+      <w:proofErr w:type="spellStart"/>
+      <w:r>
+        <w:t>MeuController</w:t>
+      </w:r>
+      <w:proofErr w:type="spellEnd"/>
+      <w:r>
+        <w:t xml:space="preserve"> --</w:t>
+      </w:r>
+      <w:proofErr w:type="spellStart"/>
+      <w:r>
+        <w:t>resource</w:t>
+      </w:r>
+      <w:proofErr w:type="spellEnd"/>
+      <w:r>
+        <w:t>",</w:t>
+      </w:r>
+    </w:p>
+    <w:p>
+      <w:pPr>
+        <w:spacing w:after="160" w:line="259" w:lineRule="auto"/>
+      </w:pPr>
+      <w:r>
+        <w:t>        "</w:t>
+      </w:r>
+      <w:proofErr w:type="spellStart"/>
+      <w:r>
+        <w:t>created_at</w:t>
+      </w:r>
+      <w:proofErr w:type="spellEnd"/>
+      <w:r>
+        <w:t>": "2024-12-17T13:57:34.000000Z",</w:t>
+      </w:r>
+    </w:p>
+    <w:p>
+      <w:pPr>
+        <w:spacing w:after="160" w:line="259" w:lineRule="auto"/>
+      </w:pPr>
+      <w:r>
+        <w:t>        "</w:t>
+      </w:r>
+      <w:proofErr w:type="spellStart"/>
+      <w:r>
+        <w:t>updated_at</w:t>
+      </w:r>
+      <w:proofErr w:type="spellEnd"/>
+      <w:r>
+        <w:t>": "2024-12-17T13:57:58.000000Z",</w:t>
+      </w:r>
+    </w:p>
+    <w:p>
+      <w:pPr>
+        <w:spacing w:after="160" w:line="259" w:lineRule="auto"/>
+      </w:pPr>
+      <w:r>
+        <w:t>        "foto": "fotos/xwRIeSGS77Wri6PWK5vV5IPWlncgfZPxYO84k414.jpg",</w:t>
+      </w:r>
+    </w:p>
+    <w:p>
+      <w:pPr>
+        <w:spacing w:after="160" w:line="259" w:lineRule="auto"/>
+      </w:pPr>
+      <w:r>
+        <w:t>        "</w:t>
+      </w:r>
+      <w:proofErr w:type="spellStart"/>
+      <w:r>
+        <w:t>categoria_id</w:t>
+      </w:r>
+      <w:proofErr w:type="spellEnd"/>
+      <w:r>
+        <w:t>": 5,</w:t>
+      </w:r>
+    </w:p>
+    <w:p>
+      <w:pPr>
+        <w:spacing w:after="160" w:line="259" w:lineRule="auto"/>
+      </w:pPr>
+      <w:r>
+        <w:t>        "</w:t>
+      </w:r>
+      <w:proofErr w:type="spellStart"/>
+      <w:r>
+        <w:t>comentarios</w:t>
+      </w:r>
+      <w:proofErr w:type="spellEnd"/>
+      <w:r>
+        <w:t>": []</w:t>
+      </w:r>
+    </w:p>
+    <w:p>
+      <w:pPr>
+        <w:spacing w:after="160" w:line="259" w:lineRule="auto"/>
+      </w:pPr>
+      <w:r>
+        <w:t>    },</w:t>
+      </w:r>
+    </w:p>
+    <w:p>
+      <w:pPr>
+        <w:spacing w:after="160" w:line="259" w:lineRule="auto"/>
+      </w:pPr>
+      <w:r>
+        <w:t>    {</w:t>
+      </w:r>
+    </w:p>
+    <w:p>
+      <w:pPr>
+        <w:spacing w:after="160" w:line="259" w:lineRule="auto"/>
+      </w:pPr>
+      <w:r>
+        <w:t>        "id": 6,</w:t>
+      </w:r>
+    </w:p>
+    <w:p>
+      <w:pPr>
+        <w:spacing w:after="160" w:line="259" w:lineRule="auto"/>
+      </w:pPr>
+      <w:r>
+        <w:t xml:space="preserve">        "titulo": "Criar </w:t>
+      </w:r>
+      <w:proofErr w:type="spellStart"/>
+      <w:r>
+        <w:t>migration</w:t>
+      </w:r>
+      <w:proofErr w:type="spellEnd"/>
+      <w:r>
+        <w:t>",</w:t>
+      </w:r>
+    </w:p>
+    <w:p>
+      <w:pPr>
+        <w:spacing w:after="160" w:line="259" w:lineRule="auto"/>
+      </w:pPr>
+      <w:r>
+        <w:t>        "</w:t>
+      </w:r>
+      <w:proofErr w:type="spellStart"/>
+      <w:r>
+        <w:t>conteudo</w:t>
+      </w:r>
+      <w:proofErr w:type="spellEnd"/>
+      <w:r>
+        <w:t xml:space="preserve">": "Para criar uma </w:t>
+      </w:r>
+      <w:proofErr w:type="spellStart"/>
+      <w:proofErr w:type="gramStart"/>
+      <w:r>
+        <w:t>migration</w:t>
+      </w:r>
+      <w:proofErr w:type="spellEnd"/>
+      <w:r>
+        <w:t xml:space="preserve"> ,</w:t>
+      </w:r>
+      <w:proofErr w:type="gramEnd"/>
+      <w:r>
+        <w:t xml:space="preserve"> com a finalidade de criar uma tabela , basta rodar o comando abaixo no terminal:\r\</w:t>
+      </w:r>
+      <w:proofErr w:type="spellStart"/>
+      <w:r>
+        <w:t>nphp</w:t>
+      </w:r>
+      <w:proofErr w:type="spellEnd"/>
+      <w:r>
+        <w:t xml:space="preserve"> </w:t>
+      </w:r>
+      <w:proofErr w:type="spellStart"/>
+      <w:r>
+        <w:t>artisan</w:t>
+      </w:r>
+      <w:proofErr w:type="spellEnd"/>
+      <w:r>
+        <w:t xml:space="preserve"> </w:t>
+      </w:r>
+      <w:proofErr w:type="spellStart"/>
+      <w:r>
+        <w:t>make:migration</w:t>
+      </w:r>
+      <w:proofErr w:type="spellEnd"/>
+      <w:r>
+        <w:t xml:space="preserve"> </w:t>
+      </w:r>
+      <w:proofErr w:type="spellStart"/>
+      <w:r>
+        <w:t>create_nome_da_tabela</w:t>
+      </w:r>
+      <w:proofErr w:type="spellEnd"/>
+      <w:r>
+        <w:t xml:space="preserve"> --</w:t>
+      </w:r>
+      <w:proofErr w:type="spellStart"/>
+      <w:r>
+        <w:t>create</w:t>
+      </w:r>
+      <w:proofErr w:type="spellEnd"/>
+      <w:r>
+        <w:t>=</w:t>
+      </w:r>
+      <w:proofErr w:type="spellStart"/>
+      <w:r>
+        <w:t>nome_da_tabela</w:t>
+      </w:r>
+      <w:proofErr w:type="spellEnd"/>
+      <w:r>
+        <w:t>",</w:t>
+      </w:r>
+    </w:p>
+    <w:p>
+      <w:pPr>
+        <w:spacing w:after="160" w:line="259" w:lineRule="auto"/>
+      </w:pPr>
+      <w:r>
+        <w:t>        "</w:t>
+      </w:r>
+      <w:proofErr w:type="spellStart"/>
+      <w:r>
+        <w:t>created_at</w:t>
+      </w:r>
+      <w:proofErr w:type="spellEnd"/>
+      <w:r>
+        <w:t>": "2024-12-17T13:55:47.000000Z",</w:t>
+      </w:r>
+    </w:p>
+    <w:p>
+      <w:pPr>
+        <w:spacing w:after="160" w:line="259" w:lineRule="auto"/>
+      </w:pPr>
+      <w:r>
+        <w:t>        "</w:t>
+      </w:r>
+      <w:proofErr w:type="spellStart"/>
+      <w:r>
+        <w:t>updated_at</w:t>
+      </w:r>
+      <w:proofErr w:type="spellEnd"/>
+      <w:r>
+        <w:t>": "2024-12-17T13:58:12.000000Z",</w:t>
+      </w:r>
+    </w:p>
+    <w:p>
+      <w:pPr>
+        <w:spacing w:after="160" w:line="259" w:lineRule="auto"/>
+      </w:pPr>
+      <w:r>
+        <w:t>        "foto": "fotos/XTOH8GDdWUGcXIFm2fPzgRE7SZVMFJT542lGY93B.png",</w:t>
+      </w:r>
+    </w:p>
+    <w:p>
+      <w:pPr>
+        <w:spacing w:after="160" w:line="259" w:lineRule="auto"/>
+      </w:pPr>
+      <w:r>
+        <w:t>        "</w:t>
+      </w:r>
+      <w:proofErr w:type="spellStart"/>
+      <w:r>
+        <w:t>categoria_id</w:t>
+      </w:r>
+      <w:proofErr w:type="spellEnd"/>
+      <w:r>
+        <w:t>": 4,</w:t>
+      </w:r>
+    </w:p>
+    <w:p>
+      <w:pPr>
+        <w:spacing w:after="160" w:line="259" w:lineRule="auto"/>
+      </w:pPr>
+      <w:r>
+        <w:t>        "</w:t>
+      </w:r>
+      <w:proofErr w:type="spellStart"/>
+      <w:r>
+        <w:t>comentarios</w:t>
+      </w:r>
+      <w:proofErr w:type="spellEnd"/>
+      <w:r>
+        <w:t>": []</w:t>
+      </w:r>
+    </w:p>
+    <w:p>
+      <w:pPr>
+        <w:spacing w:after="160" w:line="259" w:lineRule="auto"/>
+      </w:pPr>
+      <w:r>
+        <w:t>    },</w:t>
+      </w:r>
+    </w:p>
+    <w:p>
+      <w:pPr>
+        <w:spacing w:after="160" w:line="259" w:lineRule="auto"/>
+      </w:pPr>
     </w:p>
     <w:p>
       <w:pPr>
@@ -543,6 +1059,7 @@
         <w:spacing w:after="160" w:line="259" w:lineRule="auto"/>
       </w:pPr>
       <w:r>
+        <w:lastRenderedPageBreak/>
         <w:t xml:space="preserve">No </w:t>
       </w:r>
       <w:proofErr w:type="spellStart"/>
@@ -627,6 +1144,107 @@
       <w:r>
         <w:t>}</w:t>
       </w:r>
+      <w:r>
+        <w:br/>
+      </w:r>
+      <w:r>
+        <w:br/>
+        <w:t>R -</w:t>
+      </w:r>
+      <w:r>
+        <w:br/>
+      </w:r>
+      <w:r>
+        <w:br/>
+      </w:r>
+      <w:r>
+        <w:t>{</w:t>
+      </w:r>
+    </w:p>
+    <w:p>
+      <w:pPr>
+        <w:spacing w:after="160" w:line="259" w:lineRule="auto"/>
+      </w:pPr>
+      <w:r>
+        <w:t>    "nome": "Equipamento",</w:t>
+      </w:r>
+    </w:p>
+    <w:p>
+      <w:pPr>
+        <w:spacing w:after="160" w:line="259" w:lineRule="auto"/>
+      </w:pPr>
+      <w:r>
+        <w:t>    "</w:t>
+      </w:r>
+      <w:proofErr w:type="spellStart"/>
+      <w:r>
+        <w:t>descricao</w:t>
+      </w:r>
+      <w:proofErr w:type="spellEnd"/>
+      <w:r>
+        <w:t>": "</w:t>
+      </w:r>
+      <w:proofErr w:type="spellStart"/>
+      <w:r>
+        <w:t>Equioamentos</w:t>
+      </w:r>
+      <w:proofErr w:type="spellEnd"/>
+      <w:r>
+        <w:t xml:space="preserve"> de Tecnologia 5",</w:t>
+      </w:r>
+    </w:p>
+    <w:p>
+      <w:pPr>
+        <w:spacing w:after="160" w:line="259" w:lineRule="auto"/>
+      </w:pPr>
+      <w:r>
+        <w:t>    "</w:t>
+      </w:r>
+      <w:proofErr w:type="spellStart"/>
+      <w:r>
+        <w:t>updated_at</w:t>
+      </w:r>
+      <w:proofErr w:type="spellEnd"/>
+      <w:r>
+        <w:t>": "2025-01-15T13:19:12.000000Z",</w:t>
+      </w:r>
+    </w:p>
+    <w:p>
+      <w:pPr>
+        <w:spacing w:after="160" w:line="259" w:lineRule="auto"/>
+      </w:pPr>
+      <w:r>
+        <w:t>    "</w:t>
+      </w:r>
+      <w:proofErr w:type="spellStart"/>
+      <w:r>
+        <w:t>created_at</w:t>
+      </w:r>
+      <w:proofErr w:type="spellEnd"/>
+      <w:r>
+        <w:t>": "2025-01-15T13:19:12.000000Z",</w:t>
+      </w:r>
+    </w:p>
+    <w:p>
+      <w:pPr>
+        <w:spacing w:after="160" w:line="259" w:lineRule="auto"/>
+      </w:pPr>
+      <w:r>
+        <w:t>    "id": 15</w:t>
+      </w:r>
+    </w:p>
+    <w:p>
+      <w:pPr>
+        <w:spacing w:after="160" w:line="259" w:lineRule="auto"/>
+      </w:pPr>
+      <w:r>
+        <w:t>}</w:t>
+      </w:r>
+    </w:p>
+    <w:p>
+      <w:pPr>
+        <w:spacing w:after="160" w:line="259" w:lineRule="auto"/>
+      </w:pPr>
     </w:p>
     <w:p>
       <w:pPr>
@@ -649,7 +1267,6 @@
         <w:spacing w:after="160" w:line="259" w:lineRule="auto"/>
       </w:pPr>
       <w:r>
-        <w:lastRenderedPageBreak/>
         <w:t xml:space="preserve">Como você faria uma requisição PUT para atualizar </w:t>
       </w:r>
       <w:r>
@@ -685,6 +1302,96 @@
       <w:r>
         <w:t>, enviando o corpo da requisição em formato JSON?</w:t>
       </w:r>
+      <w:r>
+        <w:br/>
+        <w:t xml:space="preserve">R - </w:t>
+      </w:r>
+      <w:r>
+        <w:br/>
+      </w:r>
+      <w:r>
+        <w:br/>
+      </w:r>
+      <w:r>
+        <w:t>{</w:t>
+      </w:r>
+    </w:p>
+    <w:p>
+      <w:pPr>
+        <w:spacing w:after="160" w:line="259" w:lineRule="auto"/>
+      </w:pPr>
+      <w:r>
+        <w:t>    "id": 15,</w:t>
+      </w:r>
+    </w:p>
+    <w:p>
+      <w:pPr>
+        <w:spacing w:after="160" w:line="259" w:lineRule="auto"/>
+      </w:pPr>
+      <w:r>
+        <w:t>    "nome": "Equipamento",</w:t>
+      </w:r>
+    </w:p>
+    <w:p>
+      <w:pPr>
+        <w:spacing w:after="160" w:line="259" w:lineRule="auto"/>
+      </w:pPr>
+      <w:r>
+        <w:t>    "</w:t>
+      </w:r>
+      <w:proofErr w:type="spellStart"/>
+      <w:r>
+        <w:t>descricao</w:t>
+      </w:r>
+      <w:proofErr w:type="spellEnd"/>
+      <w:r>
+        <w:t>": "Equipamentos de Tecnologia do SENAI",</w:t>
+      </w:r>
+    </w:p>
+    <w:p>
+      <w:pPr>
+        <w:spacing w:after="160" w:line="259" w:lineRule="auto"/>
+      </w:pPr>
+      <w:r>
+        <w:t>    "</w:t>
+      </w:r>
+      <w:proofErr w:type="spellStart"/>
+      <w:r>
+        <w:t>created_at</w:t>
+      </w:r>
+      <w:proofErr w:type="spellEnd"/>
+      <w:r>
+        <w:t>": "2025-01-15T13:19:12.000000Z",</w:t>
+      </w:r>
+    </w:p>
+    <w:p>
+      <w:pPr>
+        <w:spacing w:after="160" w:line="259" w:lineRule="auto"/>
+      </w:pPr>
+      <w:r>
+        <w:t>    "</w:t>
+      </w:r>
+      <w:proofErr w:type="spellStart"/>
+      <w:r>
+        <w:t>updated_at</w:t>
+      </w:r>
+      <w:proofErr w:type="spellEnd"/>
+      <w:r>
+        <w:t>": "2025-01-15T13:22:47.000000Z"</w:t>
+      </w:r>
+    </w:p>
+    <w:p>
+      <w:pPr>
+        <w:spacing w:after="160" w:line="259" w:lineRule="auto"/>
+      </w:pPr>
+      <w:r>
+        <w:t>}</w:t>
+      </w:r>
+    </w:p>
+    <w:p>
+      <w:pPr>
+        <w:spacing w:after="160" w:line="259" w:lineRule="auto"/>
+      </w:pPr>
     </w:p>
     <w:p>
       <w:pPr>
@@ -707,6 +1414,7 @@
         <w:spacing w:after="160" w:line="259" w:lineRule="auto"/>
       </w:pPr>
       <w:r>
+        <w:lastRenderedPageBreak/>
         <w:t>Como você faria uma requisição DELETE para excluir um</w:t>
       </w:r>
       <w:r>
@@ -751,6 +1459,32 @@
       <w:r>
         <w:t>.</w:t>
       </w:r>
+      <w:r>
+        <w:br/>
+      </w:r>
+      <w:r>
+        <w:br/>
+        <w:t xml:space="preserve">R - </w:t>
+      </w:r>
+      <w:r>
+        <w:br/>
+      </w:r>
+      <w:r>
+        <w:t xml:space="preserve">"Categoria </w:t>
+      </w:r>
+      <w:proofErr w:type="spellStart"/>
+      <w:r>
+        <w:t>removída</w:t>
+      </w:r>
+      <w:proofErr w:type="spellEnd"/>
+      <w:r>
+        <w:t xml:space="preserve"> com sucesso!"</w:t>
+      </w:r>
+    </w:p>
+    <w:p>
+      <w:pPr>
+        <w:spacing w:after="160" w:line="259" w:lineRule="auto"/>
+      </w:pPr>
     </w:p>
     <w:p>
       <w:pPr>
@@ -807,9 +1541,9 @@
       </w:pPr>
     </w:p>
     <w:sectPr>
-      <w:headerReference w:type="default" r:id="rId8"/>
-      <w:footerReference w:type="even" r:id="rId9"/>
-      <w:footerReference w:type="default" r:id="rId10"/>
+      <w:headerReference w:type="default" r:id="rId9"/>
+      <w:footerReference w:type="even" r:id="rId10"/>
+      <w:footerReference w:type="default" r:id="rId11"/>
       <w:pgSz w:w="11907" w:h="16840"/>
       <w:pgMar w:top="142" w:right="1021" w:bottom="284" w:left="851" w:header="425" w:footer="709" w:gutter="0"/>
       <w:pgNumType w:start="1"/>

</xml_diff>